<commit_message>
user interface now launches main from bussiness logic TO DO: separate thread UI
</commit_message>
<xml_diff>
--- a/WorkingFiles/Contract Dolce Sport Mansat -1.docx
+++ b/WorkingFiles/Contract Dolce Sport Mansat -1.docx
@@ -37940,8 +37940,6 @@
         </w:rPr>
         <w:t>}</w:t>
       </w:r>
-      <w:bookmarkStart w:id="3" w:name="_GoBack"/>
-      <w:bookmarkEnd w:id="3"/>
     </w:p>
     <w:p>
       <w:pPr>
@@ -39230,7 +39228,7 @@
           <w:lang w:val="ro-RO"/>
         </w:rPr>
       </w:pPr>
-      <w:bookmarkStart w:id="4" w:name="_Toc518220541"/>
+      <w:bookmarkStart w:id="3" w:name="_Toc518220541"/>
       <w:r>
         <w:rPr>
           <w:sz w:val="24"/>
@@ -39247,7 +39245,7 @@
         </w:rPr>
         <w:tab/>
       </w:r>
-      <w:bookmarkEnd w:id="4"/>
+      <w:bookmarkEnd w:id="3"/>
       <w:r>
         <w:rPr>
           <w:b/>
@@ -40818,7 +40816,7 @@
           <w:szCs w:val="24"/>
           <w:lang w:val="en-GB"/>
         </w:rPr>
-        <w:t>[nume]</w:t>
+        <w:t>[</w:t>
       </w:r>
       <w:r>
         <w:rPr>
@@ -40826,6 +40824,22 @@
           <w:szCs w:val="24"/>
           <w:lang w:val="en-GB"/>
         </w:rPr>
+        <w:t>NUME</w:t>
+      </w:r>
+      <w:r>
+        <w:rPr>
+          <w:sz w:val="24"/>
+          <w:szCs w:val="24"/>
+          <w:lang w:val="en-GB"/>
+        </w:rPr>
+        <w:t>]</w:t>
+      </w:r>
+      <w:r>
+        <w:rPr>
+          <w:sz w:val="24"/>
+          <w:szCs w:val="24"/>
+          <w:lang w:val="en-GB"/>
+        </w:rPr>
         <w:t>}</w:t>
       </w:r>
       <w:r>
@@ -40850,7 +40864,25 @@
           <w:szCs w:val="24"/>
           <w:lang w:val="en-GB"/>
         </w:rPr>
-        <w:t>[prenume]</w:t>
+        <w:t>[</w:t>
+      </w:r>
+      <w:r>
+        <w:rPr>
+          <w:sz w:val="24"/>
+          <w:szCs w:val="24"/>
+          <w:lang w:val="en-GB"/>
+        </w:rPr>
+        <w:t>PRENUME</w:t>
+      </w:r>
+      <w:bookmarkStart w:id="4" w:name="_GoBack"/>
+      <w:bookmarkEnd w:id="4"/>
+      <w:r>
+        <w:rPr>
+          <w:sz w:val="24"/>
+          <w:szCs w:val="24"/>
+          <w:lang w:val="en-GB"/>
+        </w:rPr>
+        <w:t>]</w:t>
       </w:r>
       <w:r>
         <w:rPr>
@@ -41190,7 +41222,7 @@
       <w:rPr>
         <w:noProof/>
       </w:rPr>
-      <w:t>16</w:t>
+      <w:t>17</w:t>
     </w:r>
     <w:r>
       <w:rPr>
@@ -41239,7 +41271,6 @@
     <w:r>
       <w:rPr>
         <w:noProof/>
-        <w:lang w:val="ro-RO" w:eastAsia="ro-RO"/>
       </w:rPr>
       <w:drawing>
         <wp:anchor distT="0" distB="0" distL="114300" distR="114300" simplePos="0" relativeHeight="251657728" behindDoc="0" locked="0" layoutInCell="1" allowOverlap="1">
@@ -47734,7 +47765,7 @@
 </file>
 
 <file path=customXml/itemProps1.xml><?xml version="1.0" encoding="utf-8"?>
-<ds:datastoreItem xmlns:ds="http://schemas.openxmlformats.org/officeDocument/2006/customXml" ds:itemID="{0AF2A916-CD46-4DE2-9958-944A592287E7}">
+<ds:datastoreItem xmlns:ds="http://schemas.openxmlformats.org/officeDocument/2006/customXml" ds:itemID="{5A2CC278-90B0-4509-9EC5-B02410A2165E}">
   <ds:schemaRefs>
     <ds:schemaRef ds:uri="http://schemas.openxmlformats.org/officeDocument/2006/bibliography"/>
   </ds:schemaRefs>

</xml_diff>